<commit_message>
FINALLY added card generation
</commit_message>
<xml_diff>
--- a/public/card_temp/card.docx
+++ b/public/card_temp/card.docx
@@ -14,7 +14,7 @@
         <mc:AlternateContent>
           <mc:Choice Requires="wpg">
             <w:drawing>
-              <wp:anchor distT="0" distB="0" distL="114300" distR="114300" simplePos="0" relativeHeight="251658240" behindDoc="0" locked="0" layoutInCell="1" allowOverlap="1" wp14:anchorId="2B66D1CE" wp14:editId="3653F2A1">
+              <wp:anchor distT="0" distB="0" distL="114300" distR="114300" simplePos="0" relativeHeight="251658240" behindDoc="0" locked="0" layoutInCell="1" allowOverlap="1" wp14:anchorId="2B66D1CE" wp14:editId="6BEFF371">
                 <wp:simplePos x="0" y="0"/>
                 <wp:positionH relativeFrom="page">
                   <wp:posOffset>0</wp:posOffset>
@@ -285,7 +285,25 @@
                                   <w:sz w:val="12"/>
                                   <w:szCs w:val="12"/>
                                 </w:rPr>
-                                <w:t>MEMBER</w:t>
+                                <w:t>MEMB</w:t>
+                              </w:r>
+                              <w:r>
+                                <w:rPr>
+                                  <w:color w:val="FFFFFF"/>
+                                  <w:w w:val="126"/>
+                                  <w:sz w:val="12"/>
+                                  <w:szCs w:val="12"/>
+                                </w:rPr>
+                                <w:t>E</w:t>
+                              </w:r>
+                              <w:r>
+                                <w:rPr>
+                                  <w:color w:val="FFFFFF"/>
+                                  <w:w w:val="126"/>
+                                  <w:sz w:val="12"/>
+                                  <w:szCs w:val="12"/>
+                                </w:rPr>
+                                <w:t>R</w:t>
                               </w:r>
                             </w:p>
                             <w:p/>
@@ -571,25 +589,7 @@
                                   <w:w w:val="124"/>
                                   <w:sz w:val="13"/>
                                 </w:rPr>
-                                <w:t xml:space="preserve"> {</w:t>
-                              </w:r>
-                              <w:proofErr w:type="spellStart"/>
-                              <w:r>
-                                <w:rPr>
-                                  <w:color w:val="FFFFFF"/>
-                                  <w:w w:val="124"/>
-                                  <w:sz w:val="13"/>
-                                </w:rPr>
-                                <w:t>memberDate</w:t>
-                              </w:r>
-                              <w:proofErr w:type="spellEnd"/>
-                              <w:r>
-                                <w:rPr>
-                                  <w:color w:val="FFFFFF"/>
-                                  <w:w w:val="124"/>
-                                  <w:sz w:val="13"/>
-                                </w:rPr>
-                                <w:t>}</w:t>
+                                <w:t xml:space="preserve"> </w:t>
                               </w:r>
                             </w:p>
                           </w:txbxContent>
@@ -639,7 +639,25 @@
                             <w:sz w:val="12"/>
                             <w:szCs w:val="12"/>
                           </w:rPr>
-                          <w:t>MEMBER</w:t>
+                          <w:t>MEMB</w:t>
+                        </w:r>
+                        <w:r>
+                          <w:rPr>
+                            <w:color w:val="FFFFFF"/>
+                            <w:w w:val="126"/>
+                            <w:sz w:val="12"/>
+                            <w:szCs w:val="12"/>
+                          </w:rPr>
+                          <w:t>E</w:t>
+                        </w:r>
+                        <w:r>
+                          <w:rPr>
+                            <w:color w:val="FFFFFF"/>
+                            <w:w w:val="126"/>
+                            <w:sz w:val="12"/>
+                            <w:szCs w:val="12"/>
+                          </w:rPr>
+                          <w:t>R</w:t>
                         </w:r>
                       </w:p>
                       <w:p/>
@@ -772,25 +790,7 @@
                             <w:w w:val="124"/>
                             <w:sz w:val="13"/>
                           </w:rPr>
-                          <w:t xml:space="preserve"> {</w:t>
-                        </w:r>
-                        <w:proofErr w:type="spellStart"/>
-                        <w:r>
-                          <w:rPr>
-                            <w:color w:val="FFFFFF"/>
-                            <w:w w:val="124"/>
-                            <w:sz w:val="13"/>
-                          </w:rPr>
-                          <w:t>memberDate</w:t>
-                        </w:r>
-                        <w:proofErr w:type="spellEnd"/>
-                        <w:r>
-                          <w:rPr>
-                            <w:color w:val="FFFFFF"/>
-                            <w:w w:val="124"/>
-                            <w:sz w:val="13"/>
-                          </w:rPr>
-                          <w:t>}</w:t>
+                          <w:t xml:space="preserve"> </w:t>
                         </w:r>
                       </w:p>
                     </w:txbxContent>
@@ -848,58 +848,6 @@
                                 <w:lang w:val="en-US"/>
                               </w:rPr>
                             </w:pPr>
-                            <w:r>
-                              <w:rPr>
-                                <w:color w:val="FFFFFF"/>
-                                <w:w w:val="126"/>
-                                <w:sz w:val="15"/>
-                                <w:szCs w:val="15"/>
-                                <w:lang w:val="en-US"/>
-                              </w:rPr>
-                              <w:t>{</w:t>
-                            </w:r>
-                            <w:proofErr w:type="spellStart"/>
-                            <w:r>
-                              <w:rPr>
-                                <w:color w:val="FFFFFF"/>
-                                <w:w w:val="126"/>
-                                <w:sz w:val="15"/>
-                                <w:szCs w:val="15"/>
-                                <w:lang w:val="en-US"/>
-                              </w:rPr>
-                              <w:t>member</w:t>
-                            </w:r>
-                            <w:r>
-                              <w:rPr>
-                                <w:color w:val="FFFFFF"/>
-                                <w:w w:val="126"/>
-                                <w:sz w:val="15"/>
-                                <w:szCs w:val="15"/>
-                                <w:lang w:val="en-US"/>
-                              </w:rPr>
-                              <w:t>N</w:t>
-                            </w:r>
-                            <w:r>
-                              <w:rPr>
-                                <w:color w:val="FFFFFF"/>
-                                <w:w w:val="126"/>
-                                <w:sz w:val="15"/>
-                                <w:szCs w:val="15"/>
-                                <w:lang w:val="en-US"/>
-                              </w:rPr>
-                              <w:t>ame</w:t>
-                            </w:r>
-                            <w:proofErr w:type="spellEnd"/>
-                            <w:r>
-                              <w:rPr>
-                                <w:color w:val="FFFFFF"/>
-                                <w:w w:val="126"/>
-                                <w:sz w:val="15"/>
-                                <w:szCs w:val="15"/>
-                                <w:lang w:val="en-US"/>
-                              </w:rPr>
-                              <w:t>}</w:t>
-                            </w:r>
                           </w:p>
                         </w:txbxContent>
                       </wps:txbx>
@@ -928,58 +876,6 @@
                           <w:lang w:val="en-US"/>
                         </w:rPr>
                       </w:pPr>
-                      <w:r>
-                        <w:rPr>
-                          <w:color w:val="FFFFFF"/>
-                          <w:w w:val="126"/>
-                          <w:sz w:val="15"/>
-                          <w:szCs w:val="15"/>
-                          <w:lang w:val="en-US"/>
-                        </w:rPr>
-                        <w:t>{</w:t>
-                      </w:r>
-                      <w:proofErr w:type="spellStart"/>
-                      <w:r>
-                        <w:rPr>
-                          <w:color w:val="FFFFFF"/>
-                          <w:w w:val="126"/>
-                          <w:sz w:val="15"/>
-                          <w:szCs w:val="15"/>
-                          <w:lang w:val="en-US"/>
-                        </w:rPr>
-                        <w:t>member</w:t>
-                      </w:r>
-                      <w:r>
-                        <w:rPr>
-                          <w:color w:val="FFFFFF"/>
-                          <w:w w:val="126"/>
-                          <w:sz w:val="15"/>
-                          <w:szCs w:val="15"/>
-                          <w:lang w:val="en-US"/>
-                        </w:rPr>
-                        <w:t>N</w:t>
-                      </w:r>
-                      <w:r>
-                        <w:rPr>
-                          <w:color w:val="FFFFFF"/>
-                          <w:w w:val="126"/>
-                          <w:sz w:val="15"/>
-                          <w:szCs w:val="15"/>
-                          <w:lang w:val="en-US"/>
-                        </w:rPr>
-                        <w:t>ame</w:t>
-                      </w:r>
-                      <w:proofErr w:type="spellEnd"/>
-                      <w:r>
-                        <w:rPr>
-                          <w:color w:val="FFFFFF"/>
-                          <w:w w:val="126"/>
-                          <w:sz w:val="15"/>
-                          <w:szCs w:val="15"/>
-                          <w:lang w:val="en-US"/>
-                        </w:rPr>
-                        <w:t>}</w:t>
-                      </w:r>
                     </w:p>
                   </w:txbxContent>
                 </v:textbox>

</xml_diff>